<commit_message>
Implementación del caso de uso cambiar alumno de grupo.
Se implementa el caso de uso cambiar alumno de grupo, se actualizan las platillas y se crean las pruebas de dicha implementación.
</commit_message>
<xml_diff>
--- a/Pruebas/Plantilla de Tabla de Pruebas por Función (Módulo de Inscripciones).docx
+++ b/Pruebas/Plantilla de Tabla de Pruebas por Función (Módulo de Inscripciones).docx
@@ -511,23 +511,7 @@
                 <w:sz w:val="24"/>
                 <w:szCs w:val="24"/>
               </w:rPr>
-              <w:t xml:space="preserve">: </w:t>
-            </w:r>
-            <w:r>
-              <w:rPr>
-                <w:rFonts w:ascii="Arial" w:hAnsi="Arial" w:cs="Arial"/>
-                <w:sz w:val="24"/>
-                <w:szCs w:val="24"/>
-              </w:rPr>
-              <w:t>0</w:t>
-            </w:r>
-            <w:r>
-              <w:rPr>
-                <w:rFonts w:ascii="Arial" w:hAnsi="Arial" w:cs="Arial"/>
-                <w:sz w:val="24"/>
-                <w:szCs w:val="24"/>
-              </w:rPr>
-              <w:t>.</w:t>
+              <w:t>: 0.</w:t>
             </w:r>
           </w:p>
           <w:p>
@@ -772,23 +756,7 @@
                 <w:sz w:val="24"/>
                 <w:szCs w:val="24"/>
               </w:rPr>
-              <w:t xml:space="preserve">: </w:t>
-            </w:r>
-            <w:r>
-              <w:rPr>
-                <w:rFonts w:ascii="Arial" w:hAnsi="Arial" w:cs="Arial"/>
-                <w:sz w:val="24"/>
-                <w:szCs w:val="24"/>
-              </w:rPr>
-              <w:t>primer id de la BD</w:t>
-            </w:r>
-            <w:r>
-              <w:rPr>
-                <w:rFonts w:ascii="Arial" w:hAnsi="Arial" w:cs="Arial"/>
-                <w:sz w:val="24"/>
-                <w:szCs w:val="24"/>
-              </w:rPr>
-              <w:t>.</w:t>
+              <w:t>: primer id de la BD.</w:t>
             </w:r>
           </w:p>
           <w:p>
@@ -820,23 +788,7 @@
                 <w:sz w:val="24"/>
                 <w:szCs w:val="24"/>
               </w:rPr>
-              <w:t xml:space="preserve">: </w:t>
-            </w:r>
-            <w:r>
-              <w:rPr>
-                <w:rFonts w:ascii="Arial" w:hAnsi="Arial" w:cs="Arial"/>
-                <w:sz w:val="24"/>
-                <w:szCs w:val="24"/>
-              </w:rPr>
-              <w:t>0</w:t>
-            </w:r>
-            <w:r>
-              <w:rPr>
-                <w:rFonts w:ascii="Arial" w:hAnsi="Arial" w:cs="Arial"/>
-                <w:sz w:val="24"/>
-                <w:szCs w:val="24"/>
-              </w:rPr>
-              <w:t>.</w:t>
+              <w:t>: 0.</w:t>
             </w:r>
           </w:p>
           <w:p>
@@ -914,8 +866,6 @@
               </w:rPr>
               <w:t>False.</w:t>
             </w:r>
-            <w:bookmarkStart w:id="0" w:name="_GoBack"/>
-            <w:bookmarkEnd w:id="0"/>
           </w:p>
         </w:tc>
         <w:tc>
@@ -963,23 +913,7 @@
                 <w:sz w:val="24"/>
                 <w:szCs w:val="24"/>
               </w:rPr>
-              <w:t xml:space="preserve">El </w:t>
-            </w:r>
-            <w:r>
-              <w:rPr>
-                <w:rFonts w:ascii="Arial" w:hAnsi="Arial" w:cs="Arial"/>
-                <w:sz w:val="24"/>
-                <w:szCs w:val="24"/>
-              </w:rPr>
-              <w:t>grupo</w:t>
-            </w:r>
-            <w:r>
-              <w:rPr>
-                <w:rFonts w:ascii="Arial" w:hAnsi="Arial" w:cs="Arial"/>
-                <w:sz w:val="24"/>
-                <w:szCs w:val="24"/>
-              </w:rPr>
-              <w:t xml:space="preserve"> con id 0 no existe.</w:t>
+              <w:t>El grupo con id 0 no existe.</w:t>
             </w:r>
           </w:p>
         </w:tc>
@@ -1015,6 +949,644 @@
         <w:t>inscripciones.</w:t>
       </w:r>
     </w:p>
+    <w:p>
+      <w:r>
+        <w:br w:type="column"/>
+      </w:r>
+    </w:p>
+    <w:tbl>
+      <w:tblPr>
+        <w:tblStyle w:val="Tablaconcuadrcula"/>
+        <w:tblpPr w:leftFromText="141" w:rightFromText="141" w:horzAnchor="margin" w:tblpY="540"/>
+        <w:tblW w:w="0" w:type="auto"/>
+        <w:tblLook w:val="04A0" w:firstRow="1" w:lastRow="0" w:firstColumn="1" w:lastColumn="0" w:noHBand="0" w:noVBand="1"/>
+      </w:tblPr>
+      <w:tblGrid>
+        <w:gridCol w:w="2337"/>
+        <w:gridCol w:w="1559"/>
+        <w:gridCol w:w="1352"/>
+        <w:gridCol w:w="2074"/>
+        <w:gridCol w:w="1506"/>
+      </w:tblGrid>
+      <w:tr>
+        <w:tc>
+          <w:tcPr>
+            <w:tcW w:w="2337" w:type="dxa"/>
+            <w:shd w:val="clear" w:color="auto" w:fill="A6A6A6" w:themeFill="background1" w:themeFillShade="A6"/>
+          </w:tcPr>
+          <w:p>
+            <w:pPr>
+              <w:jc w:val="center"/>
+              <w:rPr>
+                <w:rFonts w:ascii="Arial" w:hAnsi="Arial" w:cs="Arial"/>
+                <w:b/>
+                <w:sz w:val="28"/>
+                <w:szCs w:val="28"/>
+              </w:rPr>
+            </w:pPr>
+            <w:r>
+              <w:rPr>
+                <w:rFonts w:ascii="Arial" w:hAnsi="Arial" w:cs="Arial"/>
+                <w:b/>
+                <w:sz w:val="28"/>
+                <w:szCs w:val="28"/>
+              </w:rPr>
+              <w:t>Función</w:t>
+            </w:r>
+          </w:p>
+        </w:tc>
+        <w:tc>
+          <w:tcPr>
+            <w:tcW w:w="6491" w:type="dxa"/>
+            <w:gridSpan w:val="4"/>
+            <w:shd w:val="clear" w:color="auto" w:fill="A6A6A6" w:themeFill="background1" w:themeFillShade="A6"/>
+          </w:tcPr>
+          <w:p>
+            <w:pPr>
+              <w:rPr>
+                <w:rFonts w:ascii="Arial" w:hAnsi="Arial" w:cs="Arial"/>
+              </w:rPr>
+            </w:pPr>
+            <w:proofErr w:type="spellStart"/>
+            <w:proofErr w:type="gramStart"/>
+            <w:r>
+              <w:rPr>
+                <w:rFonts w:ascii="Arial" w:hAnsi="Arial" w:cs="Arial"/>
+              </w:rPr>
+              <w:t>borrarRegistro</w:t>
+            </w:r>
+            <w:proofErr w:type="spellEnd"/>
+            <w:r>
+              <w:rPr>
+                <w:rFonts w:ascii="Arial" w:hAnsi="Arial" w:cs="Arial"/>
+              </w:rPr>
+              <w:t>(</w:t>
+            </w:r>
+            <w:proofErr w:type="spellStart"/>
+            <w:proofErr w:type="gramEnd"/>
+            <w:r>
+              <w:rPr>
+                <w:rFonts w:ascii="Arial" w:hAnsi="Arial" w:cs="Arial"/>
+              </w:rPr>
+              <w:t>int</w:t>
+            </w:r>
+            <w:proofErr w:type="spellEnd"/>
+            <w:r>
+              <w:rPr>
+                <w:rFonts w:ascii="Arial" w:hAnsi="Arial" w:cs="Arial"/>
+              </w:rPr>
+              <w:t xml:space="preserve"> </w:t>
+            </w:r>
+            <w:proofErr w:type="spellStart"/>
+            <w:r>
+              <w:rPr>
+                <w:rFonts w:ascii="Arial" w:hAnsi="Arial" w:cs="Arial"/>
+              </w:rPr>
+              <w:t>idAlumno</w:t>
+            </w:r>
+            <w:proofErr w:type="spellEnd"/>
+            <w:r>
+              <w:rPr>
+                <w:rFonts w:ascii="Arial" w:hAnsi="Arial" w:cs="Arial"/>
+              </w:rPr>
+              <w:t xml:space="preserve">, </w:t>
+            </w:r>
+            <w:proofErr w:type="spellStart"/>
+            <w:r>
+              <w:rPr>
+                <w:rFonts w:ascii="Arial" w:hAnsi="Arial" w:cs="Arial"/>
+              </w:rPr>
+              <w:t>int</w:t>
+            </w:r>
+            <w:proofErr w:type="spellEnd"/>
+            <w:r>
+              <w:rPr>
+                <w:rFonts w:ascii="Arial" w:hAnsi="Arial" w:cs="Arial"/>
+              </w:rPr>
+              <w:t xml:space="preserve"> </w:t>
+            </w:r>
+            <w:proofErr w:type="spellStart"/>
+            <w:r>
+              <w:rPr>
+                <w:rFonts w:ascii="Arial" w:hAnsi="Arial" w:cs="Arial"/>
+              </w:rPr>
+              <w:t>idGrupo</w:t>
+            </w:r>
+            <w:proofErr w:type="spellEnd"/>
+            <w:r>
+              <w:rPr>
+                <w:rFonts w:ascii="Arial" w:hAnsi="Arial" w:cs="Arial"/>
+              </w:rPr>
+              <w:t xml:space="preserve">): </w:t>
+            </w:r>
+            <w:proofErr w:type="spellStart"/>
+            <w:r>
+              <w:rPr>
+                <w:rFonts w:ascii="Arial" w:hAnsi="Arial" w:cs="Arial"/>
+              </w:rPr>
+              <w:t>boolean</w:t>
+            </w:r>
+          </w:p>
+        </w:tc>
+      </w:tr>
+      <w:tr>
+        <w:tc>
+          <w:tcPr>
+            <w:tcW w:w="2337" w:type="dxa"/>
+            <w:shd w:val="clear" w:color="auto" w:fill="BFBFBF" w:themeFill="background1" w:themeFillShade="BF"/>
+          </w:tcPr>
+          <w:p>
+            <w:pPr>
+              <w:jc w:val="center"/>
+              <w:rPr>
+                <w:rFonts w:ascii="Arial" w:hAnsi="Arial" w:cs="Arial"/>
+                <w:b/>
+                <w:sz w:val="24"/>
+                <w:szCs w:val="24"/>
+              </w:rPr>
+            </w:pPr>
+            <w:r>
+              <w:rPr>
+                <w:rFonts w:ascii="Arial" w:hAnsi="Arial" w:cs="Arial"/>
+                <w:b/>
+                <w:sz w:val="24"/>
+                <w:szCs w:val="24"/>
+              </w:rPr>
+              <w:t>E</w:t>
+            </w:r>
+            <w:proofErr w:type="spellEnd"/>
+            <w:r>
+              <w:rPr>
+                <w:rFonts w:ascii="Arial" w:hAnsi="Arial" w:cs="Arial"/>
+                <w:b/>
+                <w:sz w:val="24"/>
+                <w:szCs w:val="24"/>
+              </w:rPr>
+              <w:t>ntradas</w:t>
+            </w:r>
+          </w:p>
+        </w:tc>
+        <w:tc>
+          <w:tcPr>
+            <w:tcW w:w="1559" w:type="dxa"/>
+            <w:shd w:val="clear" w:color="auto" w:fill="BFBFBF" w:themeFill="background1" w:themeFillShade="BF"/>
+          </w:tcPr>
+          <w:p>
+            <w:pPr>
+              <w:jc w:val="center"/>
+              <w:rPr>
+                <w:rFonts w:ascii="Arial" w:hAnsi="Arial" w:cs="Arial"/>
+                <w:b/>
+                <w:sz w:val="24"/>
+                <w:szCs w:val="24"/>
+              </w:rPr>
+            </w:pPr>
+            <w:r>
+              <w:rPr>
+                <w:rFonts w:ascii="Arial" w:hAnsi="Arial" w:cs="Arial"/>
+                <w:b/>
+                <w:sz w:val="24"/>
+                <w:szCs w:val="24"/>
+              </w:rPr>
+              <w:t>Salidas esperadas</w:t>
+            </w:r>
+          </w:p>
+        </w:tc>
+        <w:tc>
+          <w:tcPr>
+            <w:tcW w:w="1352" w:type="dxa"/>
+            <w:shd w:val="clear" w:color="auto" w:fill="BFBFBF" w:themeFill="background1" w:themeFillShade="BF"/>
+          </w:tcPr>
+          <w:p>
+            <w:pPr>
+              <w:jc w:val="center"/>
+              <w:rPr>
+                <w:rFonts w:ascii="Arial" w:hAnsi="Arial" w:cs="Arial"/>
+                <w:b/>
+                <w:sz w:val="24"/>
+                <w:szCs w:val="24"/>
+              </w:rPr>
+            </w:pPr>
+            <w:r>
+              <w:rPr>
+                <w:rFonts w:ascii="Arial" w:hAnsi="Arial" w:cs="Arial"/>
+                <w:b/>
+                <w:sz w:val="24"/>
+                <w:szCs w:val="24"/>
+              </w:rPr>
+              <w:t>Salidas obtenidas</w:t>
+            </w:r>
+          </w:p>
+        </w:tc>
+        <w:tc>
+          <w:tcPr>
+            <w:tcW w:w="2074" w:type="dxa"/>
+            <w:shd w:val="clear" w:color="auto" w:fill="BFBFBF" w:themeFill="background1" w:themeFillShade="BF"/>
+          </w:tcPr>
+          <w:p>
+            <w:pPr>
+              <w:jc w:val="center"/>
+              <w:rPr>
+                <w:rFonts w:ascii="Arial" w:hAnsi="Arial" w:cs="Arial"/>
+                <w:b/>
+                <w:sz w:val="24"/>
+                <w:szCs w:val="24"/>
+              </w:rPr>
+            </w:pPr>
+            <w:r>
+              <w:rPr>
+                <w:rFonts w:ascii="Arial" w:hAnsi="Arial" w:cs="Arial"/>
+                <w:b/>
+                <w:sz w:val="24"/>
+                <w:szCs w:val="24"/>
+              </w:rPr>
+              <w:t>Condiciones de salida</w:t>
+            </w:r>
+          </w:p>
+        </w:tc>
+        <w:tc>
+          <w:tcPr>
+            <w:tcW w:w="1506" w:type="dxa"/>
+            <w:shd w:val="clear" w:color="auto" w:fill="BFBFBF" w:themeFill="background1" w:themeFillShade="BF"/>
+          </w:tcPr>
+          <w:p>
+            <w:pPr>
+              <w:jc w:val="center"/>
+              <w:rPr>
+                <w:rFonts w:ascii="Arial" w:hAnsi="Arial" w:cs="Arial"/>
+                <w:b/>
+                <w:sz w:val="24"/>
+                <w:szCs w:val="24"/>
+              </w:rPr>
+            </w:pPr>
+            <w:r>
+              <w:rPr>
+                <w:rFonts w:ascii="Arial" w:hAnsi="Arial" w:cs="Arial"/>
+                <w:b/>
+                <w:sz w:val="24"/>
+                <w:szCs w:val="24"/>
+              </w:rPr>
+              <w:t>Resultado</w:t>
+            </w:r>
+          </w:p>
+        </w:tc>
+      </w:tr>
+      <w:tr>
+        <w:tc>
+          <w:tcPr>
+            <w:tcW w:w="2337" w:type="dxa"/>
+          </w:tcPr>
+          <w:p>
+            <w:pPr>
+              <w:pStyle w:val="Prrafodelista"/>
+              <w:numPr>
+                <w:ilvl w:val="0"/>
+                <w:numId w:val="2"/>
+              </w:numPr>
+              <w:rPr>
+                <w:rFonts w:ascii="Arial" w:hAnsi="Arial" w:cs="Arial"/>
+                <w:sz w:val="24"/>
+                <w:szCs w:val="24"/>
+              </w:rPr>
+            </w:pPr>
+            <w:proofErr w:type="spellStart"/>
+            <w:r>
+              <w:rPr>
+                <w:rFonts w:ascii="Arial" w:hAnsi="Arial" w:cs="Arial"/>
+                <w:sz w:val="24"/>
+                <w:szCs w:val="24"/>
+              </w:rPr>
+              <w:t>idAlumno</w:t>
+            </w:r>
+            <w:proofErr w:type="spellEnd"/>
+            <w:r>
+              <w:rPr>
+                <w:rFonts w:ascii="Arial" w:hAnsi="Arial" w:cs="Arial"/>
+                <w:sz w:val="24"/>
+                <w:szCs w:val="24"/>
+              </w:rPr>
+              <w:t>: primer id de la BD.</w:t>
+            </w:r>
+          </w:p>
+          <w:p>
+            <w:pPr>
+              <w:pStyle w:val="Prrafodelista"/>
+              <w:numPr>
+                <w:ilvl w:val="0"/>
+                <w:numId w:val="2"/>
+              </w:numPr>
+              <w:rPr>
+                <w:rFonts w:ascii="Arial" w:hAnsi="Arial" w:cs="Arial"/>
+                <w:sz w:val="24"/>
+                <w:szCs w:val="24"/>
+              </w:rPr>
+            </w:pPr>
+            <w:proofErr w:type="spellStart"/>
+            <w:r>
+              <w:rPr>
+                <w:rFonts w:ascii="Arial" w:hAnsi="Arial" w:cs="Arial"/>
+                <w:sz w:val="24"/>
+                <w:szCs w:val="24"/>
+              </w:rPr>
+              <w:t>idGrupo</w:t>
+            </w:r>
+            <w:proofErr w:type="spellEnd"/>
+            <w:r>
+              <w:rPr>
+                <w:rFonts w:ascii="Arial" w:hAnsi="Arial" w:cs="Arial"/>
+                <w:sz w:val="24"/>
+                <w:szCs w:val="24"/>
+              </w:rPr>
+              <w:t>: primer id de la BD.</w:t>
+            </w:r>
+          </w:p>
+        </w:tc>
+        <w:tc>
+          <w:tcPr>
+            <w:tcW w:w="1559" w:type="dxa"/>
+          </w:tcPr>
+          <w:p>
+            <w:pPr>
+              <w:rPr>
+                <w:rFonts w:ascii="Arial" w:hAnsi="Arial" w:cs="Arial"/>
+                <w:sz w:val="24"/>
+                <w:szCs w:val="24"/>
+              </w:rPr>
+            </w:pPr>
+            <w:r>
+              <w:rPr>
+                <w:rFonts w:ascii="Arial" w:hAnsi="Arial" w:cs="Arial"/>
+                <w:sz w:val="24"/>
+                <w:szCs w:val="24"/>
+              </w:rPr>
+              <w:t>True.</w:t>
+            </w:r>
+          </w:p>
+        </w:tc>
+        <w:tc>
+          <w:tcPr>
+            <w:tcW w:w="1352" w:type="dxa"/>
+          </w:tcPr>
+          <w:p>
+            <w:pPr>
+              <w:rPr>
+                <w:rFonts w:ascii="Arial" w:hAnsi="Arial" w:cs="Arial"/>
+                <w:sz w:val="24"/>
+                <w:szCs w:val="24"/>
+              </w:rPr>
+            </w:pPr>
+            <w:r>
+              <w:rPr>
+                <w:rFonts w:ascii="Arial" w:hAnsi="Arial" w:cs="Arial"/>
+                <w:sz w:val="24"/>
+                <w:szCs w:val="24"/>
+              </w:rPr>
+              <w:t>True.</w:t>
+            </w:r>
+          </w:p>
+        </w:tc>
+        <w:tc>
+          <w:tcPr>
+            <w:tcW w:w="2074" w:type="dxa"/>
+          </w:tcPr>
+          <w:p>
+            <w:pPr>
+              <w:rPr>
+                <w:rFonts w:ascii="Arial" w:hAnsi="Arial" w:cs="Arial"/>
+                <w:sz w:val="24"/>
+                <w:szCs w:val="24"/>
+              </w:rPr>
+            </w:pPr>
+            <w:r>
+              <w:rPr>
+                <w:rFonts w:ascii="Arial" w:hAnsi="Arial" w:cs="Arial"/>
+                <w:sz w:val="24"/>
+                <w:szCs w:val="24"/>
+              </w:rPr>
+              <w:t>Existir al menos un grupo al que pertenezca el alumno.</w:t>
+            </w:r>
+          </w:p>
+        </w:tc>
+        <w:tc>
+          <w:tcPr>
+            <w:tcW w:w="1506" w:type="dxa"/>
+          </w:tcPr>
+          <w:p>
+            <w:pPr>
+              <w:rPr>
+                <w:rFonts w:ascii="Arial" w:hAnsi="Arial" w:cs="Arial"/>
+                <w:sz w:val="24"/>
+                <w:szCs w:val="24"/>
+              </w:rPr>
+            </w:pPr>
+            <w:r>
+              <w:rPr>
+                <w:rFonts w:ascii="Arial" w:hAnsi="Arial" w:cs="Arial"/>
+                <w:sz w:val="24"/>
+                <w:szCs w:val="24"/>
+              </w:rPr>
+              <w:t>True.</w:t>
+            </w:r>
+          </w:p>
+        </w:tc>
+      </w:tr>
+      <w:tr>
+        <w:tc>
+          <w:tcPr>
+            <w:tcW w:w="2337" w:type="dxa"/>
+          </w:tcPr>
+          <w:p>
+            <w:pPr>
+              <w:pStyle w:val="Prrafodelista"/>
+              <w:numPr>
+                <w:ilvl w:val="0"/>
+                <w:numId w:val="2"/>
+              </w:numPr>
+              <w:rPr>
+                <w:rFonts w:ascii="Arial" w:hAnsi="Arial" w:cs="Arial"/>
+                <w:sz w:val="24"/>
+                <w:szCs w:val="24"/>
+              </w:rPr>
+            </w:pPr>
+            <w:proofErr w:type="spellStart"/>
+            <w:r>
+              <w:rPr>
+                <w:rFonts w:ascii="Arial" w:hAnsi="Arial" w:cs="Arial"/>
+                <w:sz w:val="24"/>
+                <w:szCs w:val="24"/>
+              </w:rPr>
+              <w:t>idAlumno</w:t>
+            </w:r>
+            <w:proofErr w:type="spellEnd"/>
+            <w:r>
+              <w:rPr>
+                <w:rFonts w:ascii="Arial" w:hAnsi="Arial" w:cs="Arial"/>
+                <w:sz w:val="24"/>
+                <w:szCs w:val="24"/>
+              </w:rPr>
+              <w:t>: 0.</w:t>
+            </w:r>
+          </w:p>
+          <w:p>
+            <w:pPr>
+              <w:pStyle w:val="Prrafodelista"/>
+              <w:numPr>
+                <w:ilvl w:val="0"/>
+                <w:numId w:val="2"/>
+              </w:numPr>
+              <w:rPr>
+                <w:rFonts w:ascii="Arial" w:hAnsi="Arial" w:cs="Arial"/>
+                <w:sz w:val="24"/>
+                <w:szCs w:val="24"/>
+              </w:rPr>
+            </w:pPr>
+            <w:proofErr w:type="spellStart"/>
+            <w:r>
+              <w:rPr>
+                <w:rFonts w:ascii="Arial" w:hAnsi="Arial" w:cs="Arial"/>
+                <w:sz w:val="24"/>
+                <w:szCs w:val="24"/>
+              </w:rPr>
+              <w:t>idGrupo</w:t>
+            </w:r>
+            <w:proofErr w:type="spellEnd"/>
+            <w:r>
+              <w:rPr>
+                <w:rFonts w:ascii="Arial" w:hAnsi="Arial" w:cs="Arial"/>
+                <w:sz w:val="24"/>
+                <w:szCs w:val="24"/>
+              </w:rPr>
+              <w:t xml:space="preserve">: </w:t>
+            </w:r>
+            <w:r>
+              <w:rPr>
+                <w:rFonts w:ascii="Arial" w:hAnsi="Arial" w:cs="Arial"/>
+                <w:sz w:val="24"/>
+                <w:szCs w:val="24"/>
+              </w:rPr>
+              <w:t>0</w:t>
+            </w:r>
+          </w:p>
+        </w:tc>
+        <w:tc>
+          <w:tcPr>
+            <w:tcW w:w="1559" w:type="dxa"/>
+          </w:tcPr>
+          <w:p>
+            <w:pPr>
+              <w:rPr>
+                <w:rFonts w:ascii="Arial" w:hAnsi="Arial" w:cs="Arial"/>
+                <w:sz w:val="24"/>
+                <w:szCs w:val="24"/>
+              </w:rPr>
+            </w:pPr>
+            <w:r>
+              <w:rPr>
+                <w:rFonts w:ascii="Arial" w:hAnsi="Arial" w:cs="Arial"/>
+                <w:sz w:val="24"/>
+                <w:szCs w:val="24"/>
+              </w:rPr>
+              <w:t>False.</w:t>
+            </w:r>
+          </w:p>
+        </w:tc>
+        <w:tc>
+          <w:tcPr>
+            <w:tcW w:w="1352" w:type="dxa"/>
+          </w:tcPr>
+          <w:p>
+            <w:pPr>
+              <w:rPr>
+                <w:rFonts w:ascii="Arial" w:hAnsi="Arial" w:cs="Arial"/>
+                <w:sz w:val="24"/>
+                <w:szCs w:val="24"/>
+              </w:rPr>
+            </w:pPr>
+            <w:r>
+              <w:rPr>
+                <w:rFonts w:ascii="Arial" w:hAnsi="Arial" w:cs="Arial"/>
+                <w:sz w:val="24"/>
+                <w:szCs w:val="24"/>
+              </w:rPr>
+              <w:t>False.</w:t>
+            </w:r>
+          </w:p>
+        </w:tc>
+        <w:tc>
+          <w:tcPr>
+            <w:tcW w:w="2074" w:type="dxa"/>
+          </w:tcPr>
+          <w:p>
+            <w:pPr>
+              <w:pStyle w:val="Prrafodelista"/>
+              <w:numPr>
+                <w:ilvl w:val="0"/>
+                <w:numId w:val="2"/>
+              </w:numPr>
+              <w:rPr>
+                <w:rFonts w:ascii="Arial" w:hAnsi="Arial" w:cs="Arial"/>
+                <w:sz w:val="24"/>
+                <w:szCs w:val="24"/>
+              </w:rPr>
+            </w:pPr>
+            <w:r>
+              <w:rPr>
+                <w:rFonts w:ascii="Arial" w:hAnsi="Arial" w:cs="Arial"/>
+                <w:sz w:val="24"/>
+                <w:szCs w:val="24"/>
+              </w:rPr>
+              <w:t>El grupo con el id 0 no existe.</w:t>
+            </w:r>
+            <w:bookmarkStart w:id="0" w:name="_GoBack"/>
+            <w:bookmarkEnd w:id="0"/>
+          </w:p>
+          <w:p>
+            <w:pPr>
+              <w:pStyle w:val="Prrafodelista"/>
+              <w:numPr>
+                <w:ilvl w:val="0"/>
+                <w:numId w:val="2"/>
+              </w:numPr>
+              <w:rPr>
+                <w:rFonts w:ascii="Arial" w:hAnsi="Arial" w:cs="Arial"/>
+                <w:sz w:val="24"/>
+                <w:szCs w:val="24"/>
+              </w:rPr>
+            </w:pPr>
+            <w:r>
+              <w:rPr>
+                <w:rFonts w:ascii="Arial" w:hAnsi="Arial" w:cs="Arial"/>
+                <w:sz w:val="24"/>
+                <w:szCs w:val="24"/>
+              </w:rPr>
+              <w:t>El alumno con id 0 no existe.</w:t>
+            </w:r>
+          </w:p>
+        </w:tc>
+        <w:tc>
+          <w:tcPr>
+            <w:tcW w:w="1506" w:type="dxa"/>
+          </w:tcPr>
+          <w:p>
+            <w:pPr>
+              <w:rPr>
+                <w:rFonts w:ascii="Arial" w:hAnsi="Arial" w:cs="Arial"/>
+                <w:sz w:val="24"/>
+                <w:szCs w:val="24"/>
+              </w:rPr>
+            </w:pPr>
+            <w:r>
+              <w:rPr>
+                <w:rFonts w:ascii="Arial" w:hAnsi="Arial" w:cs="Arial"/>
+                <w:sz w:val="24"/>
+                <w:szCs w:val="24"/>
+              </w:rPr>
+              <w:t>False.</w:t>
+            </w:r>
+          </w:p>
+        </w:tc>
+      </w:tr>
+    </w:tbl>
     <w:p/>
     <w:sectPr>
       <w:pgSz w:w="12240" w:h="15840"/>

</xml_diff>